<commit_message>
Milestone1: Finishing The Milestone
</commit_message>
<xml_diff>
--- a/Reports/Data Exploration Report.docx
+++ b/Reports/Data Exploration Report.docx
@@ -3366,6 +3366,1914 @@
         </w:rPr>
       </w:pPr>
     </w:p>
+    <w:p>
+      <w:pPr>
+        <w:pStyle w:val="NoSpacing"/>
+        <w:rPr>
+          <w:b/>
+          <w:bCs/>
+          <w:sz w:val="36"/>
+          <w:szCs w:val="36"/>
+          <w:u w:val="single"/>
+          <w:rtl/>
+          <w:lang w:bidi="ar-EG"/>
+        </w:rPr>
+      </w:pPr>
+      <w:r>
+        <w:rPr>
+          <w:b/>
+          <w:bCs/>
+          <w:sz w:val="36"/>
+          <w:szCs w:val="36"/>
+          <w:u w:val="single"/>
+          <w:lang w:bidi="ar-EG"/>
+        </w:rPr>
+        <w:t>Key Features</w:t>
+      </w:r>
+    </w:p>
+    <w:p>
+      <w:pPr>
+        <w:pStyle w:val="NoSpacing"/>
+        <w:rPr>
+          <w:sz w:val="32"/>
+          <w:szCs w:val="32"/>
+          <w:lang w:bidi="ar-EG"/>
+        </w:rPr>
+      </w:pPr>
+      <w:r>
+        <w:rPr>
+          <w:sz w:val="32"/>
+          <w:szCs w:val="32"/>
+          <w:lang w:bidi="ar-EG"/>
+        </w:rPr>
+        <w:t xml:space="preserve">   </w:t>
+      </w:r>
+      <w:r>
+        <w:rPr>
+          <w:sz w:val="32"/>
+          <w:szCs w:val="32"/>
+          <w:lang w:bidi="ar-EG"/>
+        </w:rPr>
+        <w:t>Before performing correlation analysis, the categorical attributes were label-encoded to make them numerically comparable with the target column. This straightforward encoding approach was sufficient for our purpose of gaining an initial understanding of the dataset, without delving into more complex statistical tests such as chi-square analysis.</w:t>
+      </w:r>
+    </w:p>
+    <w:p>
+      <w:pPr>
+        <w:pStyle w:val="NoSpacing"/>
+        <w:rPr>
+          <w:sz w:val="32"/>
+          <w:szCs w:val="32"/>
+          <w:lang w:bidi="ar-EG"/>
+        </w:rPr>
+      </w:pPr>
+    </w:p>
+    <w:p>
+      <w:pPr>
+        <w:pStyle w:val="NoSpacing"/>
+        <w:rPr>
+          <w:sz w:val="32"/>
+          <w:szCs w:val="32"/>
+          <w:lang w:bidi="ar-EG"/>
+        </w:rPr>
+      </w:pPr>
+      <w:r>
+        <w:rPr>
+          <w:sz w:val="32"/>
+          <w:szCs w:val="32"/>
+          <w:lang w:bidi="ar-EG"/>
+        </w:rPr>
+        <w:t xml:space="preserve">   </w:t>
+      </w:r>
+      <w:r>
+        <w:rPr>
+          <w:sz w:val="32"/>
+          <w:szCs w:val="32"/>
+          <w:lang w:bidi="ar-EG"/>
+        </w:rPr>
+        <w:t xml:space="preserve">After encoding, we computed the correlation of each feature with the target variable (stroke). The analysis revealed that </w:t>
+      </w:r>
+      <w:r>
+        <w:rPr>
+          <w:b/>
+          <w:bCs/>
+          <w:sz w:val="32"/>
+          <w:szCs w:val="32"/>
+          <w:lang w:bidi="ar-EG"/>
+        </w:rPr>
+        <w:t>age</w:t>
+      </w:r>
+      <w:r>
+        <w:rPr>
+          <w:sz w:val="32"/>
+          <w:szCs w:val="32"/>
+          <w:lang w:bidi="ar-EG"/>
+        </w:rPr>
+        <w:t xml:space="preserve">, </w:t>
+      </w:r>
+      <w:proofErr w:type="spellStart"/>
+      <w:r>
+        <w:rPr>
+          <w:b/>
+          <w:bCs/>
+          <w:sz w:val="32"/>
+          <w:szCs w:val="32"/>
+          <w:lang w:bidi="ar-EG"/>
+        </w:rPr>
+        <w:t>heart_disease</w:t>
+      </w:r>
+      <w:proofErr w:type="spellEnd"/>
+      <w:r>
+        <w:rPr>
+          <w:sz w:val="32"/>
+          <w:szCs w:val="32"/>
+          <w:lang w:bidi="ar-EG"/>
+        </w:rPr>
+        <w:t xml:space="preserve">, </w:t>
+      </w:r>
+      <w:proofErr w:type="spellStart"/>
+      <w:r>
+        <w:rPr>
+          <w:b/>
+          <w:bCs/>
+          <w:sz w:val="32"/>
+          <w:szCs w:val="32"/>
+          <w:lang w:bidi="ar-EG"/>
+        </w:rPr>
+        <w:t>avg_glucose_level</w:t>
+      </w:r>
+      <w:proofErr w:type="spellEnd"/>
+      <w:r>
+        <w:rPr>
+          <w:sz w:val="32"/>
+          <w:szCs w:val="32"/>
+          <w:lang w:bidi="ar-EG"/>
+        </w:rPr>
+        <w:t xml:space="preserve">, </w:t>
+      </w:r>
+      <w:r>
+        <w:rPr>
+          <w:b/>
+          <w:bCs/>
+          <w:sz w:val="32"/>
+          <w:szCs w:val="32"/>
+          <w:lang w:bidi="ar-EG"/>
+        </w:rPr>
+        <w:t>hypertension</w:t>
+      </w:r>
+      <w:r>
+        <w:rPr>
+          <w:sz w:val="32"/>
+          <w:szCs w:val="32"/>
+          <w:lang w:bidi="ar-EG"/>
+        </w:rPr>
+        <w:t xml:space="preserve">, and </w:t>
+      </w:r>
+      <w:proofErr w:type="spellStart"/>
+      <w:r>
+        <w:rPr>
+          <w:b/>
+          <w:bCs/>
+          <w:sz w:val="32"/>
+          <w:szCs w:val="32"/>
+          <w:lang w:bidi="ar-EG"/>
+        </w:rPr>
+        <w:t>ever_married</w:t>
+      </w:r>
+      <w:proofErr w:type="spellEnd"/>
+      <w:r>
+        <w:rPr>
+          <w:sz w:val="32"/>
+          <w:szCs w:val="32"/>
+          <w:lang w:bidi="ar-EG"/>
+        </w:rPr>
+        <w:t xml:space="preserve"> have the highest positive correlations with stroke occurrence. Among them, </w:t>
+      </w:r>
+      <w:r>
+        <w:rPr>
+          <w:b/>
+          <w:bCs/>
+          <w:sz w:val="32"/>
+          <w:szCs w:val="32"/>
+          <w:lang w:bidi="ar-EG"/>
+        </w:rPr>
+        <w:t>age</w:t>
+      </w:r>
+      <w:r>
+        <w:rPr>
+          <w:sz w:val="32"/>
+          <w:szCs w:val="32"/>
+          <w:lang w:bidi="ar-EG"/>
+        </w:rPr>
+        <w:t xml:space="preserve"> shows the strongest correlation (≈0.25), followed by </w:t>
+      </w:r>
+      <w:proofErr w:type="spellStart"/>
+      <w:r>
+        <w:rPr>
+          <w:b/>
+          <w:bCs/>
+          <w:sz w:val="32"/>
+          <w:szCs w:val="32"/>
+          <w:lang w:bidi="ar-EG"/>
+        </w:rPr>
+        <w:t>heart_disease</w:t>
+      </w:r>
+      <w:proofErr w:type="spellEnd"/>
+      <w:r>
+        <w:rPr>
+          <w:sz w:val="32"/>
+          <w:szCs w:val="32"/>
+          <w:lang w:bidi="ar-EG"/>
+        </w:rPr>
+        <w:t xml:space="preserve"> (≈0.13) and </w:t>
+      </w:r>
+      <w:proofErr w:type="spellStart"/>
+      <w:r>
+        <w:rPr>
+          <w:b/>
+          <w:bCs/>
+          <w:sz w:val="32"/>
+          <w:szCs w:val="32"/>
+          <w:lang w:bidi="ar-EG"/>
+        </w:rPr>
+        <w:t>avg_glucose_level</w:t>
+      </w:r>
+      <w:proofErr w:type="spellEnd"/>
+      <w:r>
+        <w:rPr>
+          <w:sz w:val="32"/>
+          <w:szCs w:val="32"/>
+          <w:lang w:bidi="ar-EG"/>
+        </w:rPr>
+        <w:t xml:space="preserve"> (≈0.13).</w:t>
+      </w:r>
+    </w:p>
+    <w:p>
+      <w:pPr>
+        <w:pStyle w:val="NoSpacing"/>
+        <w:rPr>
+          <w:sz w:val="32"/>
+          <w:szCs w:val="32"/>
+          <w:lang w:bidi="ar-EG"/>
+        </w:rPr>
+      </w:pPr>
+    </w:p>
+    <w:p>
+      <w:pPr>
+        <w:pStyle w:val="NoSpacing"/>
+        <w:rPr>
+          <w:sz w:val="32"/>
+          <w:szCs w:val="32"/>
+          <w:lang w:bidi="ar-EG"/>
+        </w:rPr>
+      </w:pPr>
+      <w:r>
+        <w:rPr>
+          <w:sz w:val="32"/>
+          <w:szCs w:val="32"/>
+          <w:lang w:bidi="ar-EG"/>
+        </w:rPr>
+        <w:t xml:space="preserve">   </w:t>
+      </w:r>
+      <w:r>
+        <w:rPr>
+          <w:sz w:val="32"/>
+          <w:szCs w:val="32"/>
+          <w:lang w:bidi="ar-EG"/>
+        </w:rPr>
+        <w:t xml:space="preserve">These results align well with </w:t>
+      </w:r>
+      <w:r>
+        <w:rPr>
+          <w:b/>
+          <w:bCs/>
+          <w:sz w:val="32"/>
+          <w:szCs w:val="32"/>
+          <w:lang w:bidi="ar-EG"/>
+        </w:rPr>
+        <w:t>domain logic and medical intuition</w:t>
+      </w:r>
+      <w:r>
+        <w:rPr>
+          <w:sz w:val="32"/>
+          <w:szCs w:val="32"/>
+          <w:lang w:bidi="ar-EG"/>
+        </w:rPr>
+        <w:t xml:space="preserve">: older individuals are naturally at higher risk, and conditions such as heart disease, hypertension, and elevated glucose levels are </w:t>
+      </w:r>
+      <w:r>
+        <w:rPr>
+          <w:sz w:val="32"/>
+          <w:szCs w:val="32"/>
+          <w:lang w:bidi="ar-EG"/>
+        </w:rPr>
+        <w:lastRenderedPageBreak/>
+        <w:t xml:space="preserve">medically recognized as major risk factors for </w:t>
+      </w:r>
+      <w:proofErr w:type="gramStart"/>
+      <w:r>
+        <w:rPr>
+          <w:sz w:val="32"/>
+          <w:szCs w:val="32"/>
+          <w:lang w:bidi="ar-EG"/>
+        </w:rPr>
+        <w:t>stroke</w:t>
+      </w:r>
+      <w:proofErr w:type="gramEnd"/>
+      <w:r>
+        <w:rPr>
+          <w:sz w:val="32"/>
+          <w:szCs w:val="32"/>
+          <w:lang w:bidi="ar-EG"/>
+        </w:rPr>
+        <w:t>. Even the correlation with marital status may reflect lifestyle or stress-related influences observed in healthcare studies.</w:t>
+      </w:r>
+    </w:p>
+    <w:p>
+      <w:pPr>
+        <w:pStyle w:val="NoSpacing"/>
+        <w:rPr>
+          <w:sz w:val="32"/>
+          <w:szCs w:val="32"/>
+          <w:lang w:bidi="ar-EG"/>
+        </w:rPr>
+      </w:pPr>
+    </w:p>
+    <w:p>
+      <w:pPr>
+        <w:pStyle w:val="NoSpacing"/>
+        <w:rPr>
+          <w:sz w:val="32"/>
+          <w:szCs w:val="32"/>
+          <w:lang w:bidi="ar-EG"/>
+        </w:rPr>
+      </w:pPr>
+      <w:r>
+        <w:rPr>
+          <w:sz w:val="32"/>
+          <w:szCs w:val="32"/>
+          <w:lang w:bidi="ar-EG"/>
+        </w:rPr>
+        <w:t xml:space="preserve">   </w:t>
+      </w:r>
+      <w:r>
+        <w:rPr>
+          <w:sz w:val="32"/>
+          <w:szCs w:val="32"/>
+          <w:lang w:bidi="ar-EG"/>
+        </w:rPr>
+        <w:t xml:space="preserve">A bar chart was used to visualize the </w:t>
+      </w:r>
+      <w:r>
+        <w:rPr>
+          <w:b/>
+          <w:bCs/>
+          <w:sz w:val="32"/>
+          <w:szCs w:val="32"/>
+          <w:lang w:bidi="ar-EG"/>
+        </w:rPr>
+        <w:t xml:space="preserve">top five features </w:t>
+      </w:r>
+      <w:proofErr w:type="gramStart"/>
+      <w:r>
+        <w:rPr>
+          <w:b/>
+          <w:bCs/>
+          <w:sz w:val="32"/>
+          <w:szCs w:val="32"/>
+          <w:lang w:bidi="ar-EG"/>
+        </w:rPr>
+        <w:t>most</w:t>
+      </w:r>
+      <w:proofErr w:type="gramEnd"/>
+      <w:r>
+        <w:rPr>
+          <w:b/>
+          <w:bCs/>
+          <w:sz w:val="32"/>
+          <w:szCs w:val="32"/>
+          <w:lang w:bidi="ar-EG"/>
+        </w:rPr>
+        <w:t xml:space="preserve"> correlated with stroke</w:t>
+      </w:r>
+      <w:r>
+        <w:rPr>
+          <w:sz w:val="32"/>
+          <w:szCs w:val="32"/>
+          <w:lang w:bidi="ar-EG"/>
+        </w:rPr>
+        <w:t>, offering a clear view of the strongest predictors that are likely to play a key role in building the model.</w:t>
+      </w:r>
+    </w:p>
+    <w:p>
+      <w:pPr>
+        <w:pStyle w:val="NoSpacing"/>
+        <w:rPr>
+          <w:rFonts w:hint="cs"/>
+          <w:b/>
+          <w:bCs/>
+          <w:sz w:val="36"/>
+          <w:szCs w:val="36"/>
+          <w:u w:val="single"/>
+          <w:lang w:bidi="ar-EG"/>
+        </w:rPr>
+      </w:pPr>
+    </w:p>
+    <w:p>
+      <w:pPr>
+        <w:pStyle w:val="NoSpacing"/>
+        <w:rPr>
+          <w:b/>
+          <w:bCs/>
+          <w:sz w:val="36"/>
+          <w:szCs w:val="36"/>
+          <w:u w:val="single"/>
+          <w:lang w:bidi="ar-EG"/>
+        </w:rPr>
+      </w:pPr>
+      <w:r>
+        <w:rPr>
+          <w:b/>
+          <w:bCs/>
+          <w:sz w:val="36"/>
+          <w:szCs w:val="36"/>
+          <w:u w:val="single"/>
+          <w:lang w:bidi="ar-EG"/>
+        </w:rPr>
+        <w:t>Distribution:</w:t>
+      </w:r>
+    </w:p>
+    <w:p>
+      <w:pPr>
+        <w:pStyle w:val="NoSpacing"/>
+        <w:rPr>
+          <w:sz w:val="32"/>
+          <w:szCs w:val="32"/>
+          <w:lang w:bidi="ar-EG"/>
+        </w:rPr>
+      </w:pPr>
+      <w:r>
+        <w:rPr>
+          <w:sz w:val="32"/>
+          <w:szCs w:val="32"/>
+          <w:lang w:bidi="ar-EG"/>
+        </w:rPr>
+        <w:t xml:space="preserve">   </w:t>
+      </w:r>
+      <w:r>
+        <w:rPr>
+          <w:sz w:val="32"/>
+          <w:szCs w:val="32"/>
+          <w:lang w:bidi="ar-EG"/>
+        </w:rPr>
+        <w:t>To better understand the composition of the dataset and the characteristics of the population, we examined the distribution of both numerical and categorical attributes. This helps reveal how the health and lifestyle factors are spread, detect imbalances among categories, and identify patterns that may influence stroke risk.</w:t>
+      </w:r>
+    </w:p>
+    <w:p>
+      <w:pPr>
+        <w:pStyle w:val="NoSpacing"/>
+        <w:rPr>
+          <w:sz w:val="32"/>
+          <w:szCs w:val="32"/>
+          <w:lang w:bidi="ar-EG"/>
+        </w:rPr>
+      </w:pPr>
+    </w:p>
+    <w:p>
+      <w:pPr>
+        <w:pStyle w:val="NoSpacing"/>
+        <w:rPr>
+          <w:sz w:val="32"/>
+          <w:szCs w:val="32"/>
+          <w:lang w:bidi="ar-EG"/>
+        </w:rPr>
+      </w:pPr>
+      <w:r>
+        <w:rPr>
+          <w:sz w:val="32"/>
+          <w:szCs w:val="32"/>
+          <w:lang w:bidi="ar-EG"/>
+        </w:rPr>
+        <w:t xml:space="preserve">   </w:t>
+      </w:r>
+      <w:r>
+        <w:rPr>
+          <w:sz w:val="32"/>
+          <w:szCs w:val="32"/>
+          <w:lang w:bidi="ar-EG"/>
+        </w:rPr>
+        <w:t xml:space="preserve">We analyzed the </w:t>
+      </w:r>
+      <w:r>
+        <w:rPr>
+          <w:b/>
+          <w:bCs/>
+          <w:sz w:val="32"/>
+          <w:szCs w:val="32"/>
+          <w:lang w:bidi="ar-EG"/>
+        </w:rPr>
+        <w:t>numerical health indicators</w:t>
+      </w:r>
+      <w:r>
+        <w:rPr>
+          <w:sz w:val="32"/>
+          <w:szCs w:val="32"/>
+          <w:lang w:bidi="ar-EG"/>
+        </w:rPr>
+        <w:t xml:space="preserve"> — age, </w:t>
+      </w:r>
+      <w:proofErr w:type="spellStart"/>
+      <w:r>
+        <w:rPr>
+          <w:sz w:val="32"/>
+          <w:szCs w:val="32"/>
+          <w:lang w:bidi="ar-EG"/>
+        </w:rPr>
+        <w:t>avg_glucose_level</w:t>
+      </w:r>
+      <w:proofErr w:type="spellEnd"/>
+      <w:r>
+        <w:rPr>
+          <w:sz w:val="32"/>
+          <w:szCs w:val="32"/>
+          <w:lang w:bidi="ar-EG"/>
+        </w:rPr>
+        <w:t xml:space="preserve">, and </w:t>
+      </w:r>
+      <w:proofErr w:type="spellStart"/>
+      <w:r>
+        <w:rPr>
+          <w:sz w:val="32"/>
+          <w:szCs w:val="32"/>
+          <w:lang w:bidi="ar-EG"/>
+        </w:rPr>
+        <w:t>bmi</w:t>
+      </w:r>
+      <w:proofErr w:type="spellEnd"/>
+      <w:r>
+        <w:rPr>
+          <w:sz w:val="32"/>
+          <w:szCs w:val="32"/>
+          <w:lang w:bidi="ar-EG"/>
+        </w:rPr>
+        <w:t xml:space="preserve"> — using histograms with kernel density estimates (KDE).</w:t>
+      </w:r>
+    </w:p>
+    <w:p>
+      <w:pPr>
+        <w:pStyle w:val="NoSpacing"/>
+        <w:rPr>
+          <w:sz w:val="32"/>
+          <w:szCs w:val="32"/>
+          <w:lang w:bidi="ar-EG"/>
+        </w:rPr>
+      </w:pPr>
+      <w:r>
+        <w:rPr>
+          <w:sz w:val="32"/>
+          <w:szCs w:val="32"/>
+          <w:lang w:bidi="ar-EG"/>
+        </w:rPr>
+        <w:br/>
+        <w:t>The distributions show that:</w:t>
+      </w:r>
+    </w:p>
+    <w:p>
+      <w:pPr>
+        <w:pStyle w:val="NoSpacing"/>
+        <w:numPr>
+          <w:ilvl w:val="0"/>
+          <w:numId w:val="51"/>
+        </w:numPr>
+        <w:rPr>
+          <w:sz w:val="32"/>
+          <w:szCs w:val="32"/>
+          <w:lang w:bidi="ar-EG"/>
+        </w:rPr>
+      </w:pPr>
+      <w:r>
+        <w:rPr>
+          <w:b/>
+          <w:bCs/>
+          <w:sz w:val="32"/>
+          <w:szCs w:val="32"/>
+          <w:lang w:bidi="ar-EG"/>
+        </w:rPr>
+        <w:t>Age</w:t>
+      </w:r>
+      <w:r>
+        <w:rPr>
+          <w:sz w:val="32"/>
+          <w:szCs w:val="32"/>
+          <w:lang w:bidi="ar-EG"/>
+        </w:rPr>
+        <w:t xml:space="preserve"> is right-skewed, with most individuals being middle-aged or older, which aligns with the known higher stroke risk in older populations.</w:t>
+      </w:r>
+    </w:p>
+    <w:p>
+      <w:pPr>
+        <w:pStyle w:val="NoSpacing"/>
+        <w:numPr>
+          <w:ilvl w:val="0"/>
+          <w:numId w:val="51"/>
+        </w:numPr>
+        <w:rPr>
+          <w:sz w:val="32"/>
+          <w:szCs w:val="32"/>
+          <w:lang w:bidi="ar-EG"/>
+        </w:rPr>
+      </w:pPr>
+      <w:r>
+        <w:rPr>
+          <w:b/>
+          <w:bCs/>
+          <w:sz w:val="32"/>
+          <w:szCs w:val="32"/>
+          <w:lang w:bidi="ar-EG"/>
+        </w:rPr>
+        <w:t>Average glucose level</w:t>
+      </w:r>
+      <w:r>
+        <w:rPr>
+          <w:sz w:val="32"/>
+          <w:szCs w:val="32"/>
+          <w:lang w:bidi="ar-EG"/>
+        </w:rPr>
+        <w:t xml:space="preserve"> also exhibits a right-skewed distribution, indicating that some patients have considerably higher glucose levels, possibly reflecting diabetic conditions.</w:t>
+      </w:r>
+    </w:p>
+    <w:p>
+      <w:pPr>
+        <w:pStyle w:val="NoSpacing"/>
+        <w:numPr>
+          <w:ilvl w:val="0"/>
+          <w:numId w:val="51"/>
+        </w:numPr>
+        <w:rPr>
+          <w:sz w:val="32"/>
+          <w:szCs w:val="32"/>
+          <w:lang w:bidi="ar-EG"/>
+        </w:rPr>
+      </w:pPr>
+      <w:r>
+        <w:rPr>
+          <w:b/>
+          <w:bCs/>
+          <w:sz w:val="32"/>
+          <w:szCs w:val="32"/>
+          <w:lang w:bidi="ar-EG"/>
+        </w:rPr>
+        <w:t>BMI</w:t>
+      </w:r>
+      <w:r>
+        <w:rPr>
+          <w:sz w:val="32"/>
+          <w:szCs w:val="32"/>
+          <w:lang w:bidi="ar-EG"/>
+        </w:rPr>
+        <w:t xml:space="preserve"> values roughly follow a normal-like distribution, centered around the healthy-to-overweight range.</w:t>
+      </w:r>
+    </w:p>
+    <w:p>
+      <w:pPr>
+        <w:pStyle w:val="NoSpacing"/>
+        <w:ind w:left="720"/>
+        <w:rPr>
+          <w:sz w:val="32"/>
+          <w:szCs w:val="32"/>
+          <w:lang w:bidi="ar-EG"/>
+        </w:rPr>
+      </w:pPr>
+    </w:p>
+    <w:p>
+      <w:pPr>
+        <w:pStyle w:val="NoSpacing"/>
+        <w:rPr>
+          <w:sz w:val="32"/>
+          <w:szCs w:val="32"/>
+          <w:lang w:bidi="ar-EG"/>
+        </w:rPr>
+      </w:pPr>
+      <w:r>
+        <w:rPr>
+          <w:sz w:val="32"/>
+          <w:szCs w:val="32"/>
+          <w:lang w:bidi="ar-EG"/>
+        </w:rPr>
+        <w:t xml:space="preserve">   </w:t>
+      </w:r>
+      <w:r>
+        <w:rPr>
+          <w:sz w:val="32"/>
+          <w:szCs w:val="32"/>
+          <w:lang w:bidi="ar-EG"/>
+        </w:rPr>
+        <w:t xml:space="preserve">For the </w:t>
+      </w:r>
+      <w:r>
+        <w:rPr>
+          <w:b/>
+          <w:bCs/>
+          <w:sz w:val="32"/>
+          <w:szCs w:val="32"/>
+          <w:lang w:bidi="ar-EG"/>
+        </w:rPr>
+        <w:t>categorical attributes</w:t>
+      </w:r>
+      <w:r>
+        <w:rPr>
+          <w:sz w:val="32"/>
+          <w:szCs w:val="32"/>
+          <w:lang w:bidi="ar-EG"/>
+        </w:rPr>
+        <w:t xml:space="preserve"> — gender, </w:t>
+      </w:r>
+      <w:proofErr w:type="spellStart"/>
+      <w:r>
+        <w:rPr>
+          <w:sz w:val="32"/>
+          <w:szCs w:val="32"/>
+          <w:lang w:bidi="ar-EG"/>
+        </w:rPr>
+        <w:t>ever_married</w:t>
+      </w:r>
+      <w:proofErr w:type="spellEnd"/>
+      <w:r>
+        <w:rPr>
+          <w:sz w:val="32"/>
+          <w:szCs w:val="32"/>
+          <w:lang w:bidi="ar-EG"/>
+        </w:rPr>
+        <w:t xml:space="preserve">, </w:t>
+      </w:r>
+      <w:proofErr w:type="spellStart"/>
+      <w:r>
+        <w:rPr>
+          <w:sz w:val="32"/>
+          <w:szCs w:val="32"/>
+          <w:lang w:bidi="ar-EG"/>
+        </w:rPr>
+        <w:t>work_type</w:t>
+      </w:r>
+      <w:proofErr w:type="spellEnd"/>
+      <w:r>
+        <w:rPr>
+          <w:sz w:val="32"/>
+          <w:szCs w:val="32"/>
+          <w:lang w:bidi="ar-EG"/>
+        </w:rPr>
+        <w:t xml:space="preserve">, </w:t>
+      </w:r>
+      <w:proofErr w:type="spellStart"/>
+      <w:r>
+        <w:rPr>
+          <w:sz w:val="32"/>
+          <w:szCs w:val="32"/>
+          <w:lang w:bidi="ar-EG"/>
+        </w:rPr>
+        <w:t>Residence_type</w:t>
+      </w:r>
+      <w:proofErr w:type="spellEnd"/>
+      <w:r>
+        <w:rPr>
+          <w:sz w:val="32"/>
+          <w:szCs w:val="32"/>
+          <w:lang w:bidi="ar-EG"/>
+        </w:rPr>
+        <w:t xml:space="preserve">, and </w:t>
+      </w:r>
+      <w:proofErr w:type="spellStart"/>
+      <w:r>
+        <w:rPr>
+          <w:sz w:val="32"/>
+          <w:szCs w:val="32"/>
+          <w:lang w:bidi="ar-EG"/>
+        </w:rPr>
+        <w:t>smoking_status</w:t>
+      </w:r>
+      <w:proofErr w:type="spellEnd"/>
+      <w:r>
+        <w:rPr>
+          <w:sz w:val="32"/>
+          <w:szCs w:val="32"/>
+          <w:lang w:bidi="ar-EG"/>
+        </w:rPr>
+        <w:t xml:space="preserve"> — we visualized their frequency using count plots. The dataset appears reasonably </w:t>
+      </w:r>
+      <w:r>
+        <w:rPr>
+          <w:sz w:val="32"/>
+          <w:szCs w:val="32"/>
+          <w:lang w:bidi="ar-EG"/>
+        </w:rPr>
+        <w:lastRenderedPageBreak/>
+        <w:t>balanced across most variables, though some categories (like “Private” work type) are more frequent. Such patterns help contextualize the population characteristics before building predictive models.</w:t>
+      </w:r>
+    </w:p>
+    <w:p>
+      <w:pPr>
+        <w:pStyle w:val="NoSpacing"/>
+        <w:rPr>
+          <w:sz w:val="32"/>
+          <w:szCs w:val="32"/>
+          <w:lang w:bidi="ar-EG"/>
+        </w:rPr>
+      </w:pPr>
+    </w:p>
+    <w:p>
+      <w:pPr>
+        <w:pStyle w:val="NoSpacing"/>
+        <w:rPr>
+          <w:b/>
+          <w:bCs/>
+          <w:sz w:val="36"/>
+          <w:szCs w:val="36"/>
+          <w:u w:val="single"/>
+          <w:lang w:bidi="ar-EG"/>
+        </w:rPr>
+      </w:pPr>
+      <w:r>
+        <w:rPr>
+          <w:b/>
+          <w:bCs/>
+          <w:sz w:val="36"/>
+          <w:szCs w:val="36"/>
+          <w:u w:val="single"/>
+          <w:lang w:bidi="ar-EG"/>
+        </w:rPr>
+        <w:t>Potential Patterns</w:t>
+      </w:r>
+    </w:p>
+    <w:p>
+      <w:pPr>
+        <w:pStyle w:val="NoSpacing"/>
+        <w:rPr>
+          <w:sz w:val="32"/>
+          <w:szCs w:val="32"/>
+          <w:lang w:bidi="ar-EG"/>
+        </w:rPr>
+      </w:pPr>
+      <w:r>
+        <w:rPr>
+          <w:sz w:val="32"/>
+          <w:szCs w:val="32"/>
+          <w:lang w:bidi="ar-EG"/>
+        </w:rPr>
+        <w:t xml:space="preserve">   </w:t>
+      </w:r>
+      <w:r>
+        <w:rPr>
+          <w:sz w:val="32"/>
+          <w:szCs w:val="32"/>
+          <w:lang w:bidi="ar-EG"/>
+        </w:rPr>
+        <w:t xml:space="preserve">To explore possible relationships within the data, we examined how certain health and lifestyle factors vary between individuals who experienced a stroke and those who did not. The focus was on </w:t>
+      </w:r>
+      <w:r>
+        <w:rPr>
+          <w:b/>
+          <w:bCs/>
+          <w:sz w:val="32"/>
+          <w:szCs w:val="32"/>
+          <w:lang w:bidi="ar-EG"/>
+        </w:rPr>
+        <w:t>age</w:t>
+      </w:r>
+      <w:r>
+        <w:rPr>
+          <w:sz w:val="32"/>
+          <w:szCs w:val="32"/>
+          <w:lang w:bidi="ar-EG"/>
+        </w:rPr>
+        <w:t xml:space="preserve">, </w:t>
+      </w:r>
+      <w:r>
+        <w:rPr>
+          <w:b/>
+          <w:bCs/>
+          <w:sz w:val="32"/>
+          <w:szCs w:val="32"/>
+          <w:lang w:bidi="ar-EG"/>
+        </w:rPr>
+        <w:t>average glucose level</w:t>
+      </w:r>
+      <w:r>
+        <w:rPr>
+          <w:sz w:val="32"/>
+          <w:szCs w:val="32"/>
+          <w:lang w:bidi="ar-EG"/>
+        </w:rPr>
+        <w:t xml:space="preserve">, and </w:t>
+      </w:r>
+      <w:r>
+        <w:rPr>
+          <w:b/>
+          <w:bCs/>
+          <w:sz w:val="32"/>
+          <w:szCs w:val="32"/>
+          <w:lang w:bidi="ar-EG"/>
+        </w:rPr>
+        <w:t>smoking status</w:t>
+      </w:r>
+      <w:r>
+        <w:rPr>
+          <w:sz w:val="32"/>
+          <w:szCs w:val="32"/>
+          <w:lang w:bidi="ar-EG"/>
+        </w:rPr>
+        <w:t>, as these are commonly associated with stroke risk.</w:t>
+      </w:r>
+    </w:p>
+    <w:p>
+      <w:pPr>
+        <w:pStyle w:val="NoSpacing"/>
+        <w:rPr>
+          <w:sz w:val="32"/>
+          <w:szCs w:val="32"/>
+          <w:lang w:bidi="ar-EG"/>
+        </w:rPr>
+      </w:pPr>
+    </w:p>
+    <w:p>
+      <w:pPr>
+        <w:pStyle w:val="NoSpacing"/>
+        <w:rPr>
+          <w:sz w:val="32"/>
+          <w:szCs w:val="32"/>
+          <w:lang w:bidi="ar-EG"/>
+        </w:rPr>
+      </w:pPr>
+      <w:r>
+        <w:rPr>
+          <w:sz w:val="32"/>
+          <w:szCs w:val="32"/>
+          <w:lang w:bidi="ar-EG"/>
+        </w:rPr>
+        <w:t xml:space="preserve">  </w:t>
+      </w:r>
+      <w:r>
+        <w:rPr>
+          <w:sz w:val="32"/>
+          <w:szCs w:val="32"/>
+          <w:lang w:bidi="ar-EG"/>
+        </w:rPr>
+        <w:t xml:space="preserve">The visualizations suggest a </w:t>
+      </w:r>
+      <w:r>
+        <w:rPr>
+          <w:b/>
+          <w:bCs/>
+          <w:sz w:val="32"/>
+          <w:szCs w:val="32"/>
+          <w:lang w:bidi="ar-EG"/>
+        </w:rPr>
+        <w:t>clear upward trend between age and stroke occurrence</w:t>
+      </w:r>
+      <w:r>
+        <w:rPr>
+          <w:sz w:val="32"/>
+          <w:szCs w:val="32"/>
+          <w:lang w:bidi="ar-EG"/>
+        </w:rPr>
+        <w:t>, indicating that the likelihood of stroke tends to rise with increasing age. This observation aligns with well-known medical patterns where older adults face higher risks.</w:t>
+      </w:r>
+    </w:p>
+    <w:p>
+      <w:pPr>
+        <w:pStyle w:val="NoSpacing"/>
+        <w:rPr>
+          <w:sz w:val="32"/>
+          <w:szCs w:val="32"/>
+          <w:lang w:bidi="ar-EG"/>
+        </w:rPr>
+      </w:pPr>
+    </w:p>
+    <w:p>
+      <w:pPr>
+        <w:pStyle w:val="NoSpacing"/>
+        <w:rPr>
+          <w:sz w:val="32"/>
+          <w:szCs w:val="32"/>
+          <w:lang w:bidi="ar-EG"/>
+        </w:rPr>
+      </w:pPr>
+      <w:r>
+        <w:rPr>
+          <w:sz w:val="32"/>
+          <w:szCs w:val="32"/>
+          <w:lang w:bidi="ar-EG"/>
+        </w:rPr>
+        <w:t xml:space="preserve">   </w:t>
+      </w:r>
+      <w:r>
+        <w:rPr>
+          <w:sz w:val="32"/>
+          <w:szCs w:val="32"/>
+          <w:lang w:bidi="ar-EG"/>
+        </w:rPr>
+        <w:t xml:space="preserve">We also noticed that </w:t>
+      </w:r>
+      <w:r>
+        <w:rPr>
+          <w:b/>
+          <w:bCs/>
+          <w:sz w:val="32"/>
+          <w:szCs w:val="32"/>
+          <w:lang w:bidi="ar-EG"/>
+        </w:rPr>
+        <w:t>higher glucose levels</w:t>
+      </w:r>
+      <w:r>
+        <w:rPr>
+          <w:sz w:val="32"/>
+          <w:szCs w:val="32"/>
+          <w:lang w:bidi="ar-EG"/>
+        </w:rPr>
+        <w:t xml:space="preserve"> appear more frequently among stroke cases, implying that blood sugar regulation could be an influential factor.</w:t>
+      </w:r>
+    </w:p>
+    <w:p>
+      <w:pPr>
+        <w:pStyle w:val="NoSpacing"/>
+        <w:rPr>
+          <w:sz w:val="32"/>
+          <w:szCs w:val="32"/>
+          <w:lang w:bidi="ar-EG"/>
+        </w:rPr>
+      </w:pPr>
+    </w:p>
+    <w:p>
+      <w:pPr>
+        <w:pStyle w:val="NoSpacing"/>
+        <w:rPr>
+          <w:sz w:val="32"/>
+          <w:szCs w:val="32"/>
+          <w:lang w:bidi="ar-EG"/>
+        </w:rPr>
+      </w:pPr>
+      <w:r>
+        <w:rPr>
+          <w:sz w:val="32"/>
+          <w:szCs w:val="32"/>
+          <w:lang w:bidi="ar-EG"/>
+        </w:rPr>
+        <w:t xml:space="preserve">   </w:t>
+      </w:r>
+      <w:r>
+        <w:rPr>
+          <w:sz w:val="32"/>
+          <w:szCs w:val="32"/>
+          <w:lang w:bidi="ar-EG"/>
+        </w:rPr>
+        <w:t xml:space="preserve">For </w:t>
+      </w:r>
+      <w:r>
+        <w:rPr>
+          <w:b/>
+          <w:bCs/>
+          <w:sz w:val="32"/>
+          <w:szCs w:val="32"/>
+          <w:lang w:bidi="ar-EG"/>
+        </w:rPr>
+        <w:t>smoking status</w:t>
+      </w:r>
+      <w:r>
+        <w:rPr>
+          <w:sz w:val="32"/>
+          <w:szCs w:val="32"/>
+          <w:lang w:bidi="ar-EG"/>
+        </w:rPr>
+        <w:t>, the relationship was less distinct, though the plot still helps highlight possible lifestyle effects worth exploring further.</w:t>
+      </w:r>
+    </w:p>
+    <w:p>
+      <w:pPr>
+        <w:pStyle w:val="NoSpacing"/>
+        <w:rPr>
+          <w:sz w:val="32"/>
+          <w:szCs w:val="32"/>
+          <w:lang w:bidi="ar-EG"/>
+        </w:rPr>
+      </w:pPr>
+    </w:p>
+    <w:p>
+      <w:pPr>
+        <w:pStyle w:val="NoSpacing"/>
+        <w:rPr>
+          <w:sz w:val="32"/>
+          <w:szCs w:val="32"/>
+          <w:lang w:bidi="ar-EG"/>
+        </w:rPr>
+      </w:pPr>
+      <w:r>
+        <w:rPr>
+          <w:sz w:val="32"/>
+          <w:szCs w:val="32"/>
+          <w:lang w:bidi="ar-EG"/>
+        </w:rPr>
+        <w:t xml:space="preserve">   </w:t>
+      </w:r>
+      <w:r>
+        <w:rPr>
+          <w:sz w:val="32"/>
+          <w:szCs w:val="32"/>
+          <w:lang w:bidi="ar-EG"/>
+        </w:rPr>
+        <w:t>These initial visual patterns do not imply causation but serve as valuable hints when deciding which features to prioritize for predictive modeling in later stages.</w:t>
+      </w:r>
+    </w:p>
+    <w:p>
+      <w:pPr>
+        <w:pStyle w:val="NoSpacing"/>
+        <w:rPr>
+          <w:sz w:val="32"/>
+          <w:szCs w:val="32"/>
+          <w:lang w:bidi="ar-EG"/>
+        </w:rPr>
+      </w:pPr>
+    </w:p>
+    <w:p>
+      <w:pPr>
+        <w:pStyle w:val="NoSpacing"/>
+        <w:rPr>
+          <w:sz w:val="32"/>
+          <w:szCs w:val="32"/>
+          <w:lang w:bidi="ar-EG"/>
+        </w:rPr>
+      </w:pPr>
+    </w:p>
+    <w:p>
+      <w:pPr>
+        <w:pStyle w:val="NoSpacing"/>
+        <w:rPr>
+          <w:sz w:val="32"/>
+          <w:szCs w:val="32"/>
+          <w:lang w:bidi="ar-EG"/>
+        </w:rPr>
+      </w:pPr>
+    </w:p>
+    <w:p>
+      <w:pPr>
+        <w:pStyle w:val="NoSpacing"/>
+        <w:rPr>
+          <w:sz w:val="32"/>
+          <w:szCs w:val="32"/>
+          <w:lang w:bidi="ar-EG"/>
+        </w:rPr>
+      </w:pPr>
+    </w:p>
+    <w:p>
+      <w:pPr>
+        <w:pStyle w:val="NoSpacing"/>
+        <w:rPr>
+          <w:sz w:val="32"/>
+          <w:szCs w:val="32"/>
+          <w:lang w:bidi="ar-EG"/>
+        </w:rPr>
+      </w:pPr>
+    </w:p>
+    <w:p>
+      <w:pPr>
+        <w:pStyle w:val="NoSpacing"/>
+        <w:ind w:left="360"/>
+        <w:rPr>
+          <w:b/>
+          <w:bCs/>
+          <w:color w:val="0A2F41" w:themeColor="accent1" w:themeShade="80"/>
+          <w:sz w:val="48"/>
+          <w:szCs w:val="48"/>
+          <w:lang w:bidi="ar-EG"/>
+        </w:rPr>
+      </w:pPr>
+      <w:r>
+        <w:rPr>
+          <w:b/>
+          <w:bCs/>
+          <w:color w:val="0A2F41" w:themeColor="accent1" w:themeShade="80"/>
+          <w:sz w:val="48"/>
+          <w:szCs w:val="48"/>
+          <w:lang w:bidi="ar-EG"/>
+        </w:rPr>
+        <w:lastRenderedPageBreak/>
+        <w:t>3</w:t>
+      </w:r>
+      <w:r>
+        <w:rPr>
+          <w:b/>
+          <w:bCs/>
+          <w:color w:val="0A2F41" w:themeColor="accent1" w:themeShade="80"/>
+          <w:sz w:val="48"/>
+          <w:szCs w:val="48"/>
+          <w:lang w:bidi="ar-EG"/>
+        </w:rPr>
+        <w:t xml:space="preserve">) Data </w:t>
+      </w:r>
+      <w:r>
+        <w:rPr>
+          <w:b/>
+          <w:bCs/>
+          <w:color w:val="0A2F41" w:themeColor="accent1" w:themeShade="80"/>
+          <w:sz w:val="48"/>
+          <w:szCs w:val="48"/>
+          <w:lang w:bidi="ar-EG"/>
+        </w:rPr>
+        <w:t>Cleaning</w:t>
+      </w:r>
+    </w:p>
+    <w:p>
+      <w:pPr>
+        <w:pStyle w:val="NoSpacing"/>
+        <w:rPr>
+          <w:b/>
+          <w:bCs/>
+          <w:color w:val="0A2F41" w:themeColor="accent1" w:themeShade="80"/>
+          <w:sz w:val="40"/>
+          <w:szCs w:val="40"/>
+          <w:lang w:bidi="ar-EG"/>
+        </w:rPr>
+      </w:pPr>
+      <w:r>
+        <w:rPr>
+          <w:b/>
+          <w:bCs/>
+          <w:noProof/>
+          <w:color w:val="156082" w:themeColor="accent1"/>
+          <w:sz w:val="40"/>
+          <w:szCs w:val="40"/>
+          <w:lang w:bidi="ar-EG"/>
+        </w:rPr>
+        <mc:AlternateContent>
+          <mc:Choice Requires="wps">
+            <w:drawing>
+              <wp:anchor distT="0" distB="0" distL="114300" distR="114300" simplePos="0" relativeHeight="251666432" behindDoc="0" locked="0" layoutInCell="1" allowOverlap="1" wp14:anchorId="1BFB2330" wp14:editId="0C81A582">
+                <wp:simplePos x="0" y="0"/>
+                <wp:positionH relativeFrom="column">
+                  <wp:posOffset>-5715</wp:posOffset>
+                </wp:positionH>
+                <wp:positionV relativeFrom="paragraph">
+                  <wp:posOffset>269875</wp:posOffset>
+                </wp:positionV>
+                <wp:extent cx="6125308" cy="0"/>
+                <wp:effectExtent l="0" t="0" r="0" b="0"/>
+                <wp:wrapNone/>
+                <wp:docPr id="833063709" name="Straight Connector 2"/>
+                <wp:cNvGraphicFramePr/>
+                <a:graphic xmlns:a="http://schemas.openxmlformats.org/drawingml/2006/main">
+                  <a:graphicData uri="http://schemas.microsoft.com/office/word/2010/wordprocessingShape">
+                    <wps:wsp>
+                      <wps:cNvCnPr/>
+                      <wps:spPr>
+                        <a:xfrm>
+                          <a:off x="0" y="0"/>
+                          <a:ext cx="6125308" cy="0"/>
+                        </a:xfrm>
+                        <a:prstGeom prst="line">
+                          <a:avLst/>
+                        </a:prstGeom>
+                        <a:ln>
+                          <a:solidFill>
+                            <a:srgbClr val="77B9D3"/>
+                          </a:solidFill>
+                        </a:ln>
+                      </wps:spPr>
+                      <wps:style>
+                        <a:lnRef idx="2">
+                          <a:schemeClr val="dk1"/>
+                        </a:lnRef>
+                        <a:fillRef idx="0">
+                          <a:schemeClr val="dk1"/>
+                        </a:fillRef>
+                        <a:effectRef idx="1">
+                          <a:schemeClr val="dk1"/>
+                        </a:effectRef>
+                        <a:fontRef idx="minor">
+                          <a:schemeClr val="tx1"/>
+                        </a:fontRef>
+                      </wps:style>
+                      <wps:bodyPr/>
+                    </wps:wsp>
+                  </a:graphicData>
+                </a:graphic>
+                <wp14:sizeRelV relativeFrom="margin">
+                  <wp14:pctHeight>0</wp14:pctHeight>
+                </wp14:sizeRelV>
+              </wp:anchor>
+            </w:drawing>
+          </mc:Choice>
+          <mc:Fallback>
+            <w:pict>
+              <v:line w14:anchorId="137FD80C" id="Straight Connector 2" o:spid="_x0000_s1026" style="position:absolute;z-index:251666432;visibility:visible;mso-wrap-style:square;mso-height-percent:0;mso-wrap-distance-left:9pt;mso-wrap-distance-top:0;mso-wrap-distance-right:9pt;mso-wrap-distance-bottom:0;mso-position-horizontal:absolute;mso-position-horizontal-relative:text;mso-position-vertical:absolute;mso-position-vertical-relative:text;mso-height-percent:0;mso-height-relative:margin" from="-.45pt,21.25pt" to="481.85pt,21.25pt" o:gfxdata="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" strokecolor="#77b9d3" strokeweight="1.5pt">
+                <v:stroke joinstyle="miter"/>
+              </v:line>
+            </w:pict>
+          </mc:Fallback>
+        </mc:AlternateContent>
+      </w:r>
+    </w:p>
+    <w:p>
+      <w:pPr>
+        <w:pStyle w:val="NoSpacing"/>
+        <w:rPr>
+          <w:sz w:val="32"/>
+          <w:szCs w:val="32"/>
+          <w:lang w:bidi="ar-EG"/>
+        </w:rPr>
+      </w:pPr>
+    </w:p>
+    <w:p>
+      <w:pPr>
+        <w:pStyle w:val="NoSpacing"/>
+        <w:rPr>
+          <w:b/>
+          <w:bCs/>
+          <w:sz w:val="36"/>
+          <w:szCs w:val="36"/>
+          <w:u w:val="single"/>
+          <w:rtl/>
+          <w:lang w:bidi="ar-EG"/>
+        </w:rPr>
+      </w:pPr>
+      <w:r>
+        <w:rPr>
+          <w:b/>
+          <w:bCs/>
+          <w:sz w:val="36"/>
+          <w:szCs w:val="36"/>
+          <w:u w:val="single"/>
+          <w:lang w:bidi="ar-EG"/>
+        </w:rPr>
+        <w:t>(</w:t>
+      </w:r>
+      <w:r>
+        <w:rPr>
+          <w:b/>
+          <w:bCs/>
+          <w:sz w:val="36"/>
+          <w:szCs w:val="36"/>
+          <w:u w:val="single"/>
+          <w:lang w:bidi="ar-EG"/>
+        </w:rPr>
+        <w:t>A</w:t>
+      </w:r>
+      <w:r>
+        <w:rPr>
+          <w:b/>
+          <w:bCs/>
+          <w:sz w:val="36"/>
+          <w:szCs w:val="36"/>
+          <w:u w:val="single"/>
+          <w:lang w:bidi="ar-EG"/>
+        </w:rPr>
+        <w:t>) Missing Values</w:t>
+      </w:r>
+    </w:p>
+    <w:p>
+      <w:pPr>
+        <w:pStyle w:val="NoSpacing"/>
+        <w:rPr>
+          <w:sz w:val="32"/>
+          <w:szCs w:val="32"/>
+          <w:lang w:bidi="ar-EG"/>
+        </w:rPr>
+      </w:pPr>
+      <w:r>
+        <w:rPr>
+          <w:sz w:val="32"/>
+          <w:szCs w:val="32"/>
+          <w:lang w:bidi="ar-EG"/>
+        </w:rPr>
+        <w:t xml:space="preserve">   </w:t>
+      </w:r>
+      <w:r>
+        <w:rPr>
+          <w:sz w:val="32"/>
+          <w:szCs w:val="32"/>
+          <w:lang w:bidi="ar-EG"/>
+        </w:rPr>
+        <w:t>The dataset contained missing values exclusively in the BMI column (approximately 201 records). Since removing these entries would result in unnecessary data loss, we applied mean imputation to fill the missing values. The mean was chosen as it provides a straightforward estimate of the central tendency and helps maintain the overall balance of BMI values in the dataset.</w:t>
+      </w:r>
+    </w:p>
+    <w:p>
+      <w:pPr>
+        <w:pStyle w:val="NoSpacing"/>
+        <w:rPr>
+          <w:sz w:val="32"/>
+          <w:szCs w:val="32"/>
+          <w:lang w:bidi="ar-EG"/>
+        </w:rPr>
+      </w:pPr>
+    </w:p>
+    <w:p>
+      <w:pPr>
+        <w:pStyle w:val="NoSpacing"/>
+        <w:rPr>
+          <w:sz w:val="32"/>
+          <w:szCs w:val="32"/>
+          <w:lang w:bidi="ar-EG"/>
+        </w:rPr>
+      </w:pPr>
+      <w:r>
+        <w:rPr>
+          <w:sz w:val="32"/>
+          <w:szCs w:val="32"/>
+          <w:lang w:bidi="ar-EG"/>
+        </w:rPr>
+        <w:t xml:space="preserve">   </w:t>
+      </w:r>
+      <w:r>
+        <w:rPr>
+          <w:sz w:val="32"/>
+          <w:szCs w:val="32"/>
+          <w:lang w:bidi="ar-EG"/>
+        </w:rPr>
+        <w:t>This approach ensures that the distribution of BMI remains consistent with the original data while preserving all patient records for later analysis. After imputation, no missing values remained in the dataset, confirming that it is now complete and ready for subsequent preprocessing steps such as outlier handling, standardization, and encoding.</w:t>
+      </w:r>
+    </w:p>
+    <w:p>
+      <w:pPr>
+        <w:pStyle w:val="NoSpacing"/>
+        <w:rPr>
+          <w:sz w:val="32"/>
+          <w:szCs w:val="32"/>
+          <w:lang w:bidi="ar-EG"/>
+        </w:rPr>
+      </w:pPr>
+    </w:p>
+    <w:p>
+      <w:pPr>
+        <w:pStyle w:val="NoSpacing"/>
+        <w:rPr>
+          <w:sz w:val="32"/>
+          <w:szCs w:val="32"/>
+          <w:lang w:bidi="ar-EG"/>
+        </w:rPr>
+      </w:pPr>
+    </w:p>
+    <w:p>
+      <w:pPr>
+        <w:pStyle w:val="NoSpacing"/>
+        <w:rPr>
+          <w:b/>
+          <w:bCs/>
+          <w:sz w:val="36"/>
+          <w:szCs w:val="36"/>
+          <w:u w:val="single"/>
+          <w:rtl/>
+          <w:lang w:bidi="ar-EG"/>
+        </w:rPr>
+      </w:pPr>
+      <w:r>
+        <w:rPr>
+          <w:b/>
+          <w:bCs/>
+          <w:sz w:val="36"/>
+          <w:szCs w:val="36"/>
+          <w:u w:val="single"/>
+          <w:lang w:bidi="ar-EG"/>
+        </w:rPr>
+        <w:t>(</w:t>
+      </w:r>
+      <w:r>
+        <w:rPr>
+          <w:b/>
+          <w:bCs/>
+          <w:sz w:val="36"/>
+          <w:szCs w:val="36"/>
+          <w:u w:val="single"/>
+          <w:lang w:bidi="ar-EG"/>
+        </w:rPr>
+        <w:t>B</w:t>
+      </w:r>
+      <w:r>
+        <w:rPr>
+          <w:b/>
+          <w:bCs/>
+          <w:sz w:val="36"/>
+          <w:szCs w:val="36"/>
+          <w:u w:val="single"/>
+          <w:lang w:bidi="ar-EG"/>
+        </w:rPr>
+        <w:t xml:space="preserve">) </w:t>
+      </w:r>
+      <w:r>
+        <w:rPr>
+          <w:b/>
+          <w:bCs/>
+          <w:sz w:val="36"/>
+          <w:szCs w:val="36"/>
+          <w:u w:val="single"/>
+          <w:lang w:bidi="ar-EG"/>
+        </w:rPr>
+        <w:t>Outliers</w:t>
+      </w:r>
+    </w:p>
+    <w:p>
+      <w:pPr>
+        <w:pStyle w:val="NoSpacing"/>
+        <w:rPr>
+          <w:sz w:val="32"/>
+          <w:szCs w:val="32"/>
+          <w:lang w:bidi="ar-EG"/>
+        </w:rPr>
+      </w:pPr>
+      <w:r>
+        <w:rPr>
+          <w:sz w:val="32"/>
+          <w:szCs w:val="32"/>
+          <w:lang w:bidi="ar-EG"/>
+        </w:rPr>
+        <w:t xml:space="preserve">   </w:t>
+      </w:r>
+      <w:r>
+        <w:rPr>
+          <w:sz w:val="32"/>
+          <w:szCs w:val="32"/>
+          <w:lang w:bidi="ar-EG"/>
+        </w:rPr>
+        <w:t xml:space="preserve">Outlier analysis revealed extreme values in the average glucose level and BMI features, which are common in healthcare data due to natural variations among patients. Binary variables such as hypertension and </w:t>
+      </w:r>
+      <w:proofErr w:type="spellStart"/>
+      <w:r>
+        <w:rPr>
+          <w:sz w:val="32"/>
+          <w:szCs w:val="32"/>
+          <w:lang w:bidi="ar-EG"/>
+        </w:rPr>
+        <w:t>heart_disease</w:t>
+      </w:r>
+      <w:proofErr w:type="spellEnd"/>
+      <w:r>
+        <w:rPr>
+          <w:sz w:val="32"/>
+          <w:szCs w:val="32"/>
+          <w:lang w:bidi="ar-EG"/>
+        </w:rPr>
+        <w:t xml:space="preserve"> were initially identified by the IQR method but were excluded from treatment since they contain only 0 and 1 values.</w:t>
+      </w:r>
+    </w:p>
+    <w:p>
+      <w:pPr>
+        <w:pStyle w:val="NoSpacing"/>
+        <w:rPr>
+          <w:sz w:val="32"/>
+          <w:szCs w:val="32"/>
+          <w:lang w:bidi="ar-EG"/>
+        </w:rPr>
+      </w:pPr>
+    </w:p>
+    <w:p>
+      <w:pPr>
+        <w:pStyle w:val="NoSpacing"/>
+        <w:rPr>
+          <w:sz w:val="32"/>
+          <w:szCs w:val="32"/>
+          <w:lang w:bidi="ar-EG"/>
+        </w:rPr>
+      </w:pPr>
+      <w:r>
+        <w:rPr>
+          <w:sz w:val="32"/>
+          <w:szCs w:val="32"/>
+          <w:lang w:bidi="ar-EG"/>
+        </w:rPr>
+        <w:t xml:space="preserve">   </w:t>
+      </w:r>
+      <w:r>
+        <w:rPr>
+          <w:sz w:val="32"/>
+          <w:szCs w:val="32"/>
+          <w:lang w:bidi="ar-EG"/>
+        </w:rPr>
+        <w:t>To prevent extreme numerical values from exerting excessive influence on the model while preserving clinical relevance, the continuous features were treated using IQR-based capping. Values beyond the upper or lower limits were replaced with the nearest valid threshold.</w:t>
+      </w:r>
+    </w:p>
+    <w:p>
+      <w:pPr>
+        <w:pStyle w:val="NoSpacing"/>
+        <w:rPr>
+          <w:sz w:val="32"/>
+          <w:szCs w:val="32"/>
+          <w:lang w:bidi="ar-EG"/>
+        </w:rPr>
+      </w:pPr>
+    </w:p>
+    <w:p>
+      <w:pPr>
+        <w:pStyle w:val="NoSpacing"/>
+        <w:rPr>
+          <w:sz w:val="32"/>
+          <w:szCs w:val="32"/>
+          <w:lang w:bidi="ar-EG"/>
+        </w:rPr>
+      </w:pPr>
+      <w:r>
+        <w:rPr>
+          <w:sz w:val="32"/>
+          <w:szCs w:val="32"/>
+          <w:lang w:bidi="ar-EG"/>
+        </w:rPr>
+        <w:t xml:space="preserve">  </w:t>
+      </w:r>
+      <w:r>
+        <w:rPr>
+          <w:sz w:val="32"/>
+          <w:szCs w:val="32"/>
+          <w:lang w:bidi="ar-EG"/>
+        </w:rPr>
+        <w:t>This method maintains the integrity of the data and ensures a more balanced distribution, providing a solid foundation for later modeling steps.</w:t>
+      </w:r>
+    </w:p>
+    <w:p>
+      <w:pPr>
+        <w:pStyle w:val="NoSpacing"/>
+        <w:rPr>
+          <w:sz w:val="32"/>
+          <w:szCs w:val="32"/>
+          <w:lang w:bidi="ar-EG"/>
+        </w:rPr>
+      </w:pPr>
+    </w:p>
+    <w:p>
+      <w:pPr>
+        <w:pStyle w:val="NoSpacing"/>
+        <w:rPr>
+          <w:b/>
+          <w:bCs/>
+          <w:sz w:val="36"/>
+          <w:szCs w:val="36"/>
+          <w:u w:val="single"/>
+          <w:rtl/>
+          <w:lang w:bidi="ar-EG"/>
+        </w:rPr>
+      </w:pPr>
+      <w:r>
+        <w:rPr>
+          <w:b/>
+          <w:bCs/>
+          <w:sz w:val="36"/>
+          <w:szCs w:val="36"/>
+          <w:u w:val="single"/>
+          <w:lang w:bidi="ar-EG"/>
+        </w:rPr>
+        <w:t>(</w:t>
+      </w:r>
+      <w:r>
+        <w:rPr>
+          <w:b/>
+          <w:bCs/>
+          <w:sz w:val="36"/>
+          <w:szCs w:val="36"/>
+          <w:u w:val="single"/>
+          <w:lang w:bidi="ar-EG"/>
+        </w:rPr>
+        <w:t>C</w:t>
+      </w:r>
+      <w:r>
+        <w:rPr>
+          <w:b/>
+          <w:bCs/>
+          <w:sz w:val="36"/>
+          <w:szCs w:val="36"/>
+          <w:u w:val="single"/>
+          <w:lang w:bidi="ar-EG"/>
+        </w:rPr>
+        <w:t xml:space="preserve">) </w:t>
+      </w:r>
+      <w:r>
+        <w:rPr>
+          <w:b/>
+          <w:bCs/>
+          <w:sz w:val="36"/>
+          <w:szCs w:val="36"/>
+          <w:u w:val="single"/>
+          <w:lang w:bidi="ar-EG"/>
+        </w:rPr>
+        <w:t>Standardization</w:t>
+      </w:r>
+    </w:p>
+    <w:p>
+      <w:pPr>
+        <w:pStyle w:val="NoSpacing"/>
+        <w:rPr>
+          <w:sz w:val="32"/>
+          <w:szCs w:val="32"/>
+          <w:lang w:bidi="ar-EG"/>
+        </w:rPr>
+      </w:pPr>
+      <w:r>
+        <w:rPr>
+          <w:sz w:val="32"/>
+          <w:szCs w:val="32"/>
+          <w:lang w:bidi="ar-EG"/>
+        </w:rPr>
+        <w:t xml:space="preserve">   </w:t>
+      </w:r>
+      <w:r>
+        <w:rPr>
+          <w:sz w:val="32"/>
+          <w:szCs w:val="32"/>
+          <w:lang w:bidi="ar-EG"/>
+        </w:rPr>
+        <w:t>To ensure comparability among features and improve model performance, all continuous variables — age, average glucose level, and BMI — were standardized using the Z-score normalization technique. This transformation rescales values to have a mean of 0 and a standard deviation of 1, ensuring that each variable contributes equally to model training.</w:t>
+      </w:r>
+    </w:p>
+    <w:p>
+      <w:pPr>
+        <w:pStyle w:val="NoSpacing"/>
+        <w:rPr>
+          <w:sz w:val="32"/>
+          <w:szCs w:val="32"/>
+          <w:lang w:bidi="ar-EG"/>
+        </w:rPr>
+      </w:pPr>
+    </w:p>
+    <w:p>
+      <w:pPr>
+        <w:pStyle w:val="NoSpacing"/>
+        <w:rPr>
+          <w:sz w:val="32"/>
+          <w:szCs w:val="32"/>
+          <w:lang w:bidi="ar-EG"/>
+        </w:rPr>
+      </w:pPr>
+      <w:r>
+        <w:rPr>
+          <w:sz w:val="32"/>
+          <w:szCs w:val="32"/>
+          <w:lang w:bidi="ar-EG"/>
+        </w:rPr>
+        <w:t xml:space="preserve">   </w:t>
+      </w:r>
+      <w:r>
+        <w:rPr>
+          <w:sz w:val="32"/>
+          <w:szCs w:val="32"/>
+          <w:lang w:bidi="ar-EG"/>
+        </w:rPr>
+        <w:t>Standardization was chosen over simple normalization because the distributions of these health-related features are approximately bell-shaped and contain outliers, which are more effectively managed under a standardized scale. This process enhances numerical stability and prepares the dataset for reliable and efficient learning in subsequent modeling stages.</w:t>
+      </w:r>
+    </w:p>
+    <w:p>
+      <w:pPr>
+        <w:pStyle w:val="NoSpacing"/>
+        <w:rPr>
+          <w:sz w:val="32"/>
+          <w:szCs w:val="32"/>
+          <w:lang w:bidi="ar-EG"/>
+        </w:rPr>
+      </w:pPr>
+    </w:p>
+    <w:p>
+      <w:pPr>
+        <w:pStyle w:val="NoSpacing"/>
+        <w:rPr>
+          <w:b/>
+          <w:bCs/>
+          <w:sz w:val="36"/>
+          <w:szCs w:val="36"/>
+          <w:u w:val="single"/>
+          <w:rtl/>
+          <w:lang w:bidi="ar-EG"/>
+        </w:rPr>
+      </w:pPr>
+      <w:r>
+        <w:rPr>
+          <w:b/>
+          <w:bCs/>
+          <w:sz w:val="36"/>
+          <w:szCs w:val="36"/>
+          <w:u w:val="single"/>
+          <w:lang w:bidi="ar-EG"/>
+        </w:rPr>
+        <w:t>(</w:t>
+      </w:r>
+      <w:r>
+        <w:rPr>
+          <w:b/>
+          <w:bCs/>
+          <w:sz w:val="36"/>
+          <w:szCs w:val="36"/>
+          <w:u w:val="single"/>
+          <w:lang w:bidi="ar-EG"/>
+        </w:rPr>
+        <w:t>D</w:t>
+      </w:r>
+      <w:r>
+        <w:rPr>
+          <w:b/>
+          <w:bCs/>
+          <w:sz w:val="36"/>
+          <w:szCs w:val="36"/>
+          <w:u w:val="single"/>
+          <w:lang w:bidi="ar-EG"/>
+        </w:rPr>
+        <w:t xml:space="preserve">) </w:t>
+      </w:r>
+      <w:r>
+        <w:rPr>
+          <w:b/>
+          <w:bCs/>
+          <w:sz w:val="36"/>
+          <w:szCs w:val="36"/>
+          <w:u w:val="single"/>
+          <w:lang w:bidi="ar-EG"/>
+        </w:rPr>
+        <w:t>Encoding</w:t>
+      </w:r>
+    </w:p>
+    <w:p>
+      <w:pPr>
+        <w:pStyle w:val="NoSpacing"/>
+        <w:rPr>
+          <w:sz w:val="32"/>
+          <w:szCs w:val="32"/>
+          <w:lang w:bidi="ar-EG"/>
+        </w:rPr>
+      </w:pPr>
+      <w:r>
+        <w:rPr>
+          <w:sz w:val="32"/>
+          <w:szCs w:val="32"/>
+          <w:lang w:bidi="ar-EG"/>
+        </w:rPr>
+        <w:t>To ensure compatibility with machine learning algorithms, categorical variables were examined for encoding requirements. Since most features were already in numeric or binary form, only the “</w:t>
+      </w:r>
+      <w:proofErr w:type="spellStart"/>
+      <w:r>
+        <w:rPr>
+          <w:sz w:val="32"/>
+          <w:szCs w:val="32"/>
+          <w:lang w:bidi="ar-EG"/>
+        </w:rPr>
+        <w:t>ever_married</w:t>
+      </w:r>
+      <w:proofErr w:type="spellEnd"/>
+      <w:r>
+        <w:rPr>
+          <w:sz w:val="32"/>
+          <w:szCs w:val="32"/>
+          <w:lang w:bidi="ar-EG"/>
+        </w:rPr>
+        <w:t>” attribute required transformation. Its values were encoded as 0 = No and 1 = Yes using label encoding.</w:t>
+      </w:r>
+    </w:p>
+    <w:p>
+      <w:pPr>
+        <w:pStyle w:val="NoSpacing"/>
+        <w:rPr>
+          <w:sz w:val="32"/>
+          <w:szCs w:val="32"/>
+          <w:lang w:bidi="ar-EG"/>
+        </w:rPr>
+      </w:pPr>
+    </w:p>
+    <w:p>
+      <w:pPr>
+        <w:pStyle w:val="NoSpacing"/>
+        <w:rPr>
+          <w:sz w:val="32"/>
+          <w:szCs w:val="32"/>
+          <w:lang w:bidi="ar-EG"/>
+        </w:rPr>
+      </w:pPr>
+      <w:r>
+        <w:rPr>
+          <w:sz w:val="32"/>
+          <w:szCs w:val="32"/>
+          <w:lang w:bidi="ar-EG"/>
+        </w:rPr>
+        <w:t>This preserves the dataset’s simplicity while allowing marital status — a known socioeconomic and health-related indicator — to be effectively leveraged in predictive modeling.</w:t>
+      </w:r>
+    </w:p>
+    <w:p>
+      <w:pPr>
+        <w:pStyle w:val="NoSpacing"/>
+        <w:rPr>
+          <w:sz w:val="32"/>
+          <w:szCs w:val="32"/>
+          <w:lang w:bidi="ar-EG"/>
+        </w:rPr>
+      </w:pPr>
+    </w:p>
+    <w:p>
+      <w:pPr>
+        <w:pStyle w:val="NoSpacing"/>
+        <w:rPr>
+          <w:sz w:val="32"/>
+          <w:szCs w:val="32"/>
+          <w:rtl/>
+          <w:lang w:bidi="ar-EG"/>
+        </w:rPr>
+      </w:pPr>
+      <w:r>
+        <w:rPr>
+          <w:sz w:val="32"/>
+          <w:szCs w:val="32"/>
+          <w:lang w:bidi="ar-EG"/>
+        </w:rPr>
+        <w:lastRenderedPageBreak/>
+        <w:t>Multi-category features such as work type and smoking status were intentionally left unencoded at this stage to avoid unnecessary dimensional expansion. These features can be encoded later during model preparation if needed.</w:t>
+      </w:r>
+    </w:p>
     <w:sectPr>
       <w:pgSz w:w="12240" w:h="15840" w:code="1"/>
       <w:pgMar w:top="1440" w:right="1440" w:bottom="1440" w:left="1440" w:header="720" w:footer="720" w:gutter="0"/>
@@ -9027,6 +10935,155 @@
       </w:pPr>
       <w:rPr>
         <w:rFonts w:ascii="Wingdings" w:hAnsi="Wingdings" w:hint="default"/>
+      </w:rPr>
+    </w:lvl>
+  </w:abstractNum>
+  <w:abstractNum w:abstractNumId="50" w15:restartNumberingAfterBreak="0">
+    <w:nsid w:val="7C1E6401"/>
+    <w:multiLevelType w:val="multilevel"/>
+    <w:tmpl w:val="ADD2FAD2"/>
+    <w:lvl w:ilvl="0">
+      <w:start w:val="1"/>
+      <w:numFmt w:val="bullet"/>
+      <w:lvlText w:val=""/>
+      <w:lvlJc w:val="left"/>
+      <w:pPr>
+        <w:tabs>
+          <w:tab w:val="num" w:pos="720"/>
+        </w:tabs>
+        <w:ind w:left="720" w:hanging="360"/>
+      </w:pPr>
+      <w:rPr>
+        <w:rFonts w:ascii="Symbol" w:hAnsi="Symbol" w:hint="default"/>
+        <w:sz w:val="20"/>
+      </w:rPr>
+    </w:lvl>
+    <w:lvl w:ilvl="1" w:tentative="1">
+      <w:start w:val="1"/>
+      <w:numFmt w:val="bullet"/>
+      <w:lvlText w:val="o"/>
+      <w:lvlJc w:val="left"/>
+      <w:pPr>
+        <w:tabs>
+          <w:tab w:val="num" w:pos="1440"/>
+        </w:tabs>
+        <w:ind w:left="1440" w:hanging="360"/>
+      </w:pPr>
+      <w:rPr>
+        <w:rFonts w:ascii="Courier New" w:hAnsi="Courier New" w:hint="default"/>
+        <w:sz w:val="20"/>
+      </w:rPr>
+    </w:lvl>
+    <w:lvl w:ilvl="2" w:tentative="1">
+      <w:start w:val="1"/>
+      <w:numFmt w:val="bullet"/>
+      <w:lvlText w:val=""/>
+      <w:lvlJc w:val="left"/>
+      <w:pPr>
+        <w:tabs>
+          <w:tab w:val="num" w:pos="2160"/>
+        </w:tabs>
+        <w:ind w:left="2160" w:hanging="360"/>
+      </w:pPr>
+      <w:rPr>
+        <w:rFonts w:ascii="Wingdings" w:hAnsi="Wingdings" w:hint="default"/>
+        <w:sz w:val="20"/>
+      </w:rPr>
+    </w:lvl>
+    <w:lvl w:ilvl="3" w:tentative="1">
+      <w:start w:val="1"/>
+      <w:numFmt w:val="bullet"/>
+      <w:lvlText w:val=""/>
+      <w:lvlJc w:val="left"/>
+      <w:pPr>
+        <w:tabs>
+          <w:tab w:val="num" w:pos="2880"/>
+        </w:tabs>
+        <w:ind w:left="2880" w:hanging="360"/>
+      </w:pPr>
+      <w:rPr>
+        <w:rFonts w:ascii="Wingdings" w:hAnsi="Wingdings" w:hint="default"/>
+        <w:sz w:val="20"/>
+      </w:rPr>
+    </w:lvl>
+    <w:lvl w:ilvl="4" w:tentative="1">
+      <w:start w:val="1"/>
+      <w:numFmt w:val="bullet"/>
+      <w:lvlText w:val=""/>
+      <w:lvlJc w:val="left"/>
+      <w:pPr>
+        <w:tabs>
+          <w:tab w:val="num" w:pos="3600"/>
+        </w:tabs>
+        <w:ind w:left="3600" w:hanging="360"/>
+      </w:pPr>
+      <w:rPr>
+        <w:rFonts w:ascii="Wingdings" w:hAnsi="Wingdings" w:hint="default"/>
+        <w:sz w:val="20"/>
+      </w:rPr>
+    </w:lvl>
+    <w:lvl w:ilvl="5" w:tentative="1">
+      <w:start w:val="1"/>
+      <w:numFmt w:val="bullet"/>
+      <w:lvlText w:val=""/>
+      <w:lvlJc w:val="left"/>
+      <w:pPr>
+        <w:tabs>
+          <w:tab w:val="num" w:pos="4320"/>
+        </w:tabs>
+        <w:ind w:left="4320" w:hanging="360"/>
+      </w:pPr>
+      <w:rPr>
+        <w:rFonts w:ascii="Wingdings" w:hAnsi="Wingdings" w:hint="default"/>
+        <w:sz w:val="20"/>
+      </w:rPr>
+    </w:lvl>
+    <w:lvl w:ilvl="6" w:tentative="1">
+      <w:start w:val="1"/>
+      <w:numFmt w:val="bullet"/>
+      <w:lvlText w:val=""/>
+      <w:lvlJc w:val="left"/>
+      <w:pPr>
+        <w:tabs>
+          <w:tab w:val="num" w:pos="5040"/>
+        </w:tabs>
+        <w:ind w:left="5040" w:hanging="360"/>
+      </w:pPr>
+      <w:rPr>
+        <w:rFonts w:ascii="Wingdings" w:hAnsi="Wingdings" w:hint="default"/>
+        <w:sz w:val="20"/>
+      </w:rPr>
+    </w:lvl>
+    <w:lvl w:ilvl="7" w:tentative="1">
+      <w:start w:val="1"/>
+      <w:numFmt w:val="bullet"/>
+      <w:lvlText w:val=""/>
+      <w:lvlJc w:val="left"/>
+      <w:pPr>
+        <w:tabs>
+          <w:tab w:val="num" w:pos="5760"/>
+        </w:tabs>
+        <w:ind w:left="5760" w:hanging="360"/>
+      </w:pPr>
+      <w:rPr>
+        <w:rFonts w:ascii="Wingdings" w:hAnsi="Wingdings" w:hint="default"/>
+        <w:sz w:val="20"/>
+      </w:rPr>
+    </w:lvl>
+    <w:lvl w:ilvl="8" w:tentative="1">
+      <w:start w:val="1"/>
+      <w:numFmt w:val="bullet"/>
+      <w:lvlText w:val=""/>
+      <w:lvlJc w:val="left"/>
+      <w:pPr>
+        <w:tabs>
+          <w:tab w:val="num" w:pos="6480"/>
+        </w:tabs>
+        <w:ind w:left="6480" w:hanging="360"/>
+      </w:pPr>
+      <w:rPr>
+        <w:rFonts w:ascii="Wingdings" w:hAnsi="Wingdings" w:hint="default"/>
+        <w:sz w:val="20"/>
       </w:rPr>
     </w:lvl>
   </w:abstractNum>
@@ -9179,6 +11236,9 @@
   </w:num>
   <w:num w:numId="50" w16cid:durableId="1279995757">
     <w:abstractNumId w:val="8"/>
+  </w:num>
+  <w:num w:numId="51" w16cid:durableId="57478329">
+    <w:abstractNumId w:val="50"/>
   </w:num>
 </w:numbering>
 </file>

</xml_diff>

<commit_message>
Milestone1.1: Updating the encoding section in the report
</commit_message>
<xml_diff>
--- a/Reports/Data Exploration Report.docx
+++ b/Reports/Data Exploration Report.docx
@@ -3768,7 +3768,6 @@
       <w:pPr>
         <w:pStyle w:val="NoSpacing"/>
         <w:rPr>
-          <w:rFonts w:hint="cs"/>
           <w:b/>
           <w:bCs/>
           <w:sz w:val="36"/>
@@ -4554,29 +4553,7 @@
           <w:lang w:bidi="ar-EG"/>
         </w:rPr>
         <w:lastRenderedPageBreak/>
-        <w:t>3</w:t>
-      </w:r>
-      <w:r>
-        <w:rPr>
-          <w:b/>
-          <w:bCs/>
-          <w:color w:val="0A2F41" w:themeColor="accent1" w:themeShade="80"/>
-          <w:sz w:val="48"/>
-          <w:szCs w:val="48"/>
-          <w:lang w:bidi="ar-EG"/>
-        </w:rPr>
-        <w:t xml:space="preserve">) Data </w:t>
-      </w:r>
-      <w:r>
-        <w:rPr>
-          <w:b/>
-          <w:bCs/>
-          <w:color w:val="0A2F41" w:themeColor="accent1" w:themeShade="80"/>
-          <w:sz w:val="48"/>
-          <w:szCs w:val="48"/>
-          <w:lang w:bidi="ar-EG"/>
-        </w:rPr>
-        <w:t>Cleaning</w:t>
+        <w:t>3) Data Cleaning</w:t>
       </w:r>
     </w:p>
     <w:p>
@@ -4830,40 +4807,7 @@
           <w:u w:val="single"/>
           <w:lang w:bidi="ar-EG"/>
         </w:rPr>
-        <w:t>(</w:t>
-      </w:r>
-      <w:r>
-        <w:rPr>
-          <w:b/>
-          <w:bCs/>
-          <w:sz w:val="36"/>
-          <w:szCs w:val="36"/>
-          <w:u w:val="single"/>
-          <w:lang w:bidi="ar-EG"/>
-        </w:rPr>
-        <w:t>B</w:t>
-      </w:r>
-      <w:r>
-        <w:rPr>
-          <w:b/>
-          <w:bCs/>
-          <w:sz w:val="36"/>
-          <w:szCs w:val="36"/>
-          <w:u w:val="single"/>
-          <w:lang w:bidi="ar-EG"/>
-        </w:rPr>
-        <w:t xml:space="preserve">) </w:t>
-      </w:r>
-      <w:r>
-        <w:rPr>
-          <w:b/>
-          <w:bCs/>
-          <w:sz w:val="36"/>
-          <w:szCs w:val="36"/>
-          <w:u w:val="single"/>
-          <w:lang w:bidi="ar-EG"/>
-        </w:rPr>
-        <w:t>Outliers</w:t>
+        <w:t>(B) Outliers</w:t>
       </w:r>
     </w:p>
     <w:p>
@@ -5014,40 +4958,7 @@
           <w:u w:val="single"/>
           <w:lang w:bidi="ar-EG"/>
         </w:rPr>
-        <w:t>(</w:t>
-      </w:r>
-      <w:r>
-        <w:rPr>
-          <w:b/>
-          <w:bCs/>
-          <w:sz w:val="36"/>
-          <w:szCs w:val="36"/>
-          <w:u w:val="single"/>
-          <w:lang w:bidi="ar-EG"/>
-        </w:rPr>
-        <w:t>C</w:t>
-      </w:r>
-      <w:r>
-        <w:rPr>
-          <w:b/>
-          <w:bCs/>
-          <w:sz w:val="36"/>
-          <w:szCs w:val="36"/>
-          <w:u w:val="single"/>
-          <w:lang w:bidi="ar-EG"/>
-        </w:rPr>
-        <w:t xml:space="preserve">) </w:t>
-      </w:r>
-      <w:r>
-        <w:rPr>
-          <w:b/>
-          <w:bCs/>
-          <w:sz w:val="36"/>
-          <w:szCs w:val="36"/>
-          <w:u w:val="single"/>
-          <w:lang w:bidi="ar-EG"/>
-        </w:rPr>
-        <w:t>Standardization</w:t>
+        <w:t>(C) Standardization</w:t>
       </w:r>
     </w:p>
     <w:p>
@@ -5144,104 +5055,25 @@
           <w:u w:val="single"/>
           <w:lang w:bidi="ar-EG"/>
         </w:rPr>
-        <w:t>(</w:t>
-      </w:r>
-      <w:r>
-        <w:rPr>
-          <w:b/>
-          <w:bCs/>
-          <w:sz w:val="36"/>
-          <w:szCs w:val="36"/>
-          <w:u w:val="single"/>
-          <w:lang w:bidi="ar-EG"/>
-        </w:rPr>
-        <w:t>D</w:t>
-      </w:r>
-      <w:r>
-        <w:rPr>
-          <w:b/>
-          <w:bCs/>
-          <w:sz w:val="36"/>
-          <w:szCs w:val="36"/>
-          <w:u w:val="single"/>
-          <w:lang w:bidi="ar-EG"/>
-        </w:rPr>
-        <w:t xml:space="preserve">) </w:t>
-      </w:r>
-      <w:r>
-        <w:rPr>
-          <w:b/>
-          <w:bCs/>
-          <w:sz w:val="36"/>
-          <w:szCs w:val="36"/>
-          <w:u w:val="single"/>
-          <w:lang w:bidi="ar-EG"/>
-        </w:rPr>
-        <w:t>Encoding</w:t>
-      </w:r>
-    </w:p>
-    <w:p>
-      <w:pPr>
-        <w:pStyle w:val="NoSpacing"/>
-        <w:rPr>
-          <w:sz w:val="32"/>
-          <w:szCs w:val="32"/>
-          <w:lang w:bidi="ar-EG"/>
-        </w:rPr>
-      </w:pPr>
-      <w:r>
-        <w:rPr>
-          <w:sz w:val="32"/>
-          <w:szCs w:val="32"/>
-          <w:lang w:bidi="ar-EG"/>
-        </w:rPr>
-        <w:t>To ensure compatibility with machine learning algorithms, categorical variables were examined for encoding requirements. Since most features were already in numeric or binary form, only the “</w:t>
-      </w:r>
-      <w:proofErr w:type="spellStart"/>
-      <w:r>
-        <w:rPr>
-          <w:sz w:val="32"/>
-          <w:szCs w:val="32"/>
-          <w:lang w:bidi="ar-EG"/>
-        </w:rPr>
-        <w:t>ever_married</w:t>
-      </w:r>
-      <w:proofErr w:type="spellEnd"/>
-      <w:r>
-        <w:rPr>
-          <w:sz w:val="32"/>
-          <w:szCs w:val="32"/>
-          <w:lang w:bidi="ar-EG"/>
-        </w:rPr>
-        <w:t>” attribute required transformation. Its values were encoded as 0 = No and 1 = Yes using label encoding.</w:t>
-      </w:r>
-    </w:p>
-    <w:p>
-      <w:pPr>
-        <w:pStyle w:val="NoSpacing"/>
-        <w:rPr>
-          <w:sz w:val="32"/>
-          <w:szCs w:val="32"/>
-          <w:lang w:bidi="ar-EG"/>
-        </w:rPr>
-      </w:pPr>
-    </w:p>
-    <w:p>
-      <w:pPr>
-        <w:pStyle w:val="NoSpacing"/>
-        <w:rPr>
-          <w:sz w:val="32"/>
-          <w:szCs w:val="32"/>
-          <w:lang w:bidi="ar-EG"/>
-        </w:rPr>
-      </w:pPr>
-      <w:r>
-        <w:rPr>
-          <w:sz w:val="32"/>
-          <w:szCs w:val="32"/>
-          <w:lang w:bidi="ar-EG"/>
-        </w:rPr>
-        <w:t>This preserves the dataset’s simplicity while allowing marital status — a known socioeconomic and health-related indicator — to be effectively leveraged in predictive modeling.</w:t>
+        <w:t>(D) Encoding</w:t>
+      </w:r>
+    </w:p>
+    <w:p>
+      <w:pPr>
+        <w:pStyle w:val="NoSpacing"/>
+        <w:rPr>
+          <w:sz w:val="32"/>
+          <w:szCs w:val="32"/>
+          <w:lang w:bidi="ar-EG"/>
+        </w:rPr>
+      </w:pPr>
+      <w:r>
+        <w:rPr>
+          <w:sz w:val="32"/>
+          <w:szCs w:val="32"/>
+          <w:lang w:bidi="ar-EG"/>
+        </w:rPr>
+        <w:t>Categorical variables were kept unencoded since the focus at this stage is on exploratory analysis and data understanding. We chose to retain their original textual form to maintain interpretability during visualizations and statistical exploration.</w:t>
       </w:r>
     </w:p>
     <w:p>
@@ -5270,8 +5102,7 @@
           <w:szCs w:val="32"/>
           <w:lang w:bidi="ar-EG"/>
         </w:rPr>
-        <w:lastRenderedPageBreak/>
-        <w:t>Multi-category features such as work type and smoking status were intentionally left unencoded at this stage to avoid unnecessary dimensional expansion. These features can be encoded later during model preparation if needed.</w:t>
+        <w:t>This approach enables clearer insights into the relationships between health-related factors and stroke occurrence. Encoding (such as label or one-hot encoding) will be applied later — at the end of Milestone 2, once all analysis is complete and the dataset is prepared for machine learning — to ensure both computational efficiency and numerical compatibility with predictive algorithms.</w:t>
       </w:r>
     </w:p>
     <w:sectPr>

</xml_diff>